<commit_message>
Entity Relationships Diagram + ADD edit
</commit_message>
<xml_diff>
--- a/ADD.docx
+++ b/ADD.docx
@@ -684,7 +684,15 @@
           <w:sz w:val="32"/>
           <w:szCs w:val="32"/>
         </w:rPr>
-        <w:t>) Databases</w:t>
+        <w:t xml:space="preserve">) </w:t>
+      </w:r>
+      <w:r>
+        <w:rPr>
+          <w:rFonts w:ascii="Agency FB" w:hAnsi="Agency FB"/>
+          <w:sz w:val="32"/>
+          <w:szCs w:val="32"/>
+        </w:rPr>
+        <w:t>Entity relationships diagram</w:t>
       </w:r>
     </w:p>
     <w:p>
@@ -25688,35 +25696,45 @@
           <w:rFonts w:ascii="Agency FB" w:hAnsi="Agency FB"/>
           <w:sz w:val="40"/>
           <w:szCs w:val="40"/>
-        </w:rPr>
-      </w:pPr>
-      <w:r>
+          <w:u w:val="single"/>
+        </w:rPr>
+      </w:pPr>
+    </w:p>
+    <w:p>
+      <w:pPr>
+        <w:bidi w:val="0"/>
+        <w:contextualSpacing/>
         <w:rPr>
           <w:rFonts w:ascii="Agency FB" w:hAnsi="Agency FB"/>
           <w:sz w:val="40"/>
           <w:szCs w:val="40"/>
           <w:u w:val="single"/>
         </w:rPr>
-        <w:t>3.</w:t>
-      </w:r>
-      <w:r>
+      </w:pPr>
+    </w:p>
+    <w:p>
+      <w:pPr>
+        <w:bidi w:val="0"/>
+        <w:contextualSpacing/>
         <w:rPr>
           <w:rFonts w:ascii="Agency FB" w:hAnsi="Agency FB"/>
           <w:sz w:val="40"/>
           <w:szCs w:val="40"/>
           <w:u w:val="single"/>
         </w:rPr>
-        <w:t>4</w:t>
-      </w:r>
-      <w:r>
+      </w:pPr>
+    </w:p>
+    <w:p>
+      <w:pPr>
+        <w:bidi w:val="0"/>
+        <w:contextualSpacing/>
         <w:rPr>
           <w:rFonts w:ascii="Agency FB" w:hAnsi="Agency FB"/>
           <w:sz w:val="40"/>
           <w:szCs w:val="40"/>
           <w:u w:val="single"/>
         </w:rPr>
-        <w:t xml:space="preserve">     Databases</w:t>
-      </w:r>
+      </w:pPr>
     </w:p>
     <w:p>
       <w:pPr>
@@ -25726,18 +25744,180 @@
           <w:rFonts w:ascii="Agency FB" w:hAnsi="Agency FB"/>
           <w:sz w:val="40"/>
           <w:szCs w:val="40"/>
-        </w:rPr>
-      </w:pPr>
-    </w:p>
-    <w:p>
-      <w:pPr>
-        <w:bidi w:val="0"/>
-        <w:contextualSpacing/>
-        <w:rPr>
-          <w:sz w:val="24"/>
-          <w:szCs w:val="24"/>
-        </w:rPr>
-      </w:pPr>
+          <w:u w:val="single"/>
+        </w:rPr>
+      </w:pPr>
+    </w:p>
+    <w:p>
+      <w:pPr>
+        <w:bidi w:val="0"/>
+        <w:contextualSpacing/>
+        <w:rPr>
+          <w:rFonts w:ascii="Agency FB" w:hAnsi="Agency FB"/>
+          <w:sz w:val="40"/>
+          <w:szCs w:val="40"/>
+          <w:u w:val="single"/>
+        </w:rPr>
+      </w:pPr>
+    </w:p>
+    <w:p>
+      <w:pPr>
+        <w:bidi w:val="0"/>
+        <w:contextualSpacing/>
+        <w:rPr>
+          <w:rFonts w:ascii="Agency FB" w:hAnsi="Agency FB"/>
+          <w:sz w:val="40"/>
+          <w:szCs w:val="40"/>
+          <w:u w:val="single"/>
+        </w:rPr>
+      </w:pPr>
+    </w:p>
+    <w:p>
+      <w:pPr>
+        <w:bidi w:val="0"/>
+        <w:contextualSpacing/>
+        <w:rPr>
+          <w:rFonts w:ascii="Agency FB" w:hAnsi="Agency FB"/>
+          <w:sz w:val="40"/>
+          <w:szCs w:val="40"/>
+          <w:u w:val="single"/>
+        </w:rPr>
+      </w:pPr>
+    </w:p>
+    <w:p>
+      <w:pPr>
+        <w:bidi w:val="0"/>
+        <w:contextualSpacing/>
+        <w:rPr>
+          <w:rFonts w:ascii="Agency FB" w:hAnsi="Agency FB"/>
+          <w:sz w:val="40"/>
+          <w:szCs w:val="40"/>
+          <w:u w:val="single"/>
+        </w:rPr>
+      </w:pPr>
+    </w:p>
+    <w:p>
+      <w:pPr>
+        <w:bidi w:val="0"/>
+        <w:contextualSpacing/>
+        <w:rPr>
+          <w:rFonts w:ascii="Agency FB" w:hAnsi="Agency FB"/>
+          <w:sz w:val="40"/>
+          <w:szCs w:val="40"/>
+          <w:u w:val="single"/>
+        </w:rPr>
+      </w:pPr>
+    </w:p>
+    <w:p>
+      <w:pPr>
+        <w:bidi w:val="0"/>
+        <w:contextualSpacing/>
+        <w:rPr>
+          <w:rFonts w:ascii="Agency FB" w:hAnsi="Agency FB"/>
+          <w:sz w:val="40"/>
+          <w:szCs w:val="40"/>
+        </w:rPr>
+      </w:pPr>
+      <w:r>
+        <w:rPr>
+          <w:rFonts w:ascii="Agency FB" w:hAnsi="Agency FB"/>
+          <w:sz w:val="40"/>
+          <w:szCs w:val="40"/>
+          <w:u w:val="single"/>
+        </w:rPr>
+        <w:lastRenderedPageBreak/>
+        <w:t>3.</w:t>
+      </w:r>
+      <w:r>
+        <w:rPr>
+          <w:rFonts w:ascii="Agency FB" w:hAnsi="Agency FB"/>
+          <w:sz w:val="40"/>
+          <w:szCs w:val="40"/>
+          <w:u w:val="single"/>
+        </w:rPr>
+        <w:t>4</w:t>
+      </w:r>
+      <w:r>
+        <w:rPr>
+          <w:rFonts w:ascii="Agency FB" w:hAnsi="Agency FB"/>
+          <w:sz w:val="40"/>
+          <w:szCs w:val="40"/>
+          <w:u w:val="single"/>
+        </w:rPr>
+        <w:t xml:space="preserve">     </w:t>
+      </w:r>
+      <w:r>
+        <w:rPr>
+          <w:rFonts w:ascii="Agency FB" w:hAnsi="Agency FB"/>
+          <w:sz w:val="40"/>
+          <w:szCs w:val="40"/>
+          <w:u w:val="single"/>
+        </w:rPr>
+        <w:t>Entity Relationships Diagram</w:t>
+      </w:r>
+    </w:p>
+    <w:p>
+      <w:pPr>
+        <w:bidi w:val="0"/>
+        <w:contextualSpacing/>
+        <w:rPr>
+          <w:rFonts w:ascii="Agency FB" w:hAnsi="Agency FB"/>
+          <w:sz w:val="40"/>
+          <w:szCs w:val="40"/>
+        </w:rPr>
+      </w:pPr>
+    </w:p>
+    <w:p>
+      <w:pPr>
+        <w:bidi w:val="0"/>
+        <w:contextualSpacing/>
+        <w:rPr>
+          <w:sz w:val="24"/>
+          <w:szCs w:val="24"/>
+        </w:rPr>
+      </w:pPr>
+      <w:r>
+        <w:rPr>
+          <w:noProof/>
+          <w:sz w:val="24"/>
+          <w:szCs w:val="24"/>
+        </w:rPr>
+        <w:drawing>
+          <wp:inline distT="0" distB="0" distL="0" distR="0">
+            <wp:extent cx="5622992" cy="6943368"/>
+            <wp:effectExtent l="19050" t="0" r="0" b="0"/>
+            <wp:docPr id="2" name="Picture 1" descr="Users and Classes + Contents.jpg"/>
+            <wp:cNvGraphicFramePr>
+              <a:graphicFrameLocks xmlns:a="http://schemas.openxmlformats.org/drawingml/2006/main" noChangeAspect="1"/>
+            </wp:cNvGraphicFramePr>
+            <a:graphic xmlns:a="http://schemas.openxmlformats.org/drawingml/2006/main">
+              <a:graphicData uri="http://schemas.openxmlformats.org/drawingml/2006/picture">
+                <pic:pic xmlns:pic="http://schemas.openxmlformats.org/drawingml/2006/picture">
+                  <pic:nvPicPr>
+                    <pic:cNvPr id="0" name="Users and Classes + Contents.jpg"/>
+                    <pic:cNvPicPr/>
+                  </pic:nvPicPr>
+                  <pic:blipFill>
+                    <a:blip r:embed="rId9" cstate="print"/>
+                    <a:stretch>
+                      <a:fillRect/>
+                    </a:stretch>
+                  </pic:blipFill>
+                  <pic:spPr>
+                    <a:xfrm>
+                      <a:off x="0" y="0"/>
+                      <a:ext cx="5631387" cy="6953735"/>
+                    </a:xfrm>
+                    <a:prstGeom prst="rect">
+                      <a:avLst/>
+                    </a:prstGeom>
+                  </pic:spPr>
+                </pic:pic>
+              </a:graphicData>
+            </a:graphic>
+          </wp:inline>
+        </w:drawing>
+      </w:r>
     </w:p>
     <w:p>
       <w:pPr>
@@ -25766,7 +25946,11 @@
           <w:u w:val="single"/>
         </w:rPr>
       </w:pPr>
-      <w:r>
+    </w:p>
+    <w:p>
+      <w:pPr>
+        <w:bidi w:val="0"/>
+        <w:contextualSpacing/>
         <w:rPr>
           <w:rFonts w:ascii="Agency FB" w:hAnsi="Agency FB"/>
           <w:b/>
@@ -25775,9 +25959,12 @@
           <w:szCs w:val="40"/>
           <w:u w:val="single"/>
         </w:rPr>
-        <w:t>4</w:t>
-      </w:r>
-      <w:r>
+      </w:pPr>
+    </w:p>
+    <w:p>
+      <w:pPr>
+        <w:bidi w:val="0"/>
+        <w:contextualSpacing/>
         <w:rPr>
           <w:rFonts w:ascii="Agency FB" w:hAnsi="Agency FB"/>
           <w:b/>
@@ -25786,8 +25973,7 @@
           <w:szCs w:val="40"/>
           <w:u w:val="single"/>
         </w:rPr>
-        <w:t xml:space="preserve">.     </w:t>
-      </w:r>
+      </w:pPr>
       <w:r>
         <w:rPr>
           <w:rFonts w:ascii="Agency FB" w:hAnsi="Agency FB"/>
@@ -25797,13 +25983,10 @@
           <w:szCs w:val="40"/>
           <w:u w:val="single"/>
         </w:rPr>
-        <w:t>Behavioral Analysis</w:t>
-      </w:r>
-    </w:p>
-    <w:p>
-      <w:pPr>
-        <w:bidi w:val="0"/>
-        <w:contextualSpacing/>
+        <w:lastRenderedPageBreak/>
+        <w:t>4</w:t>
+      </w:r>
+      <w:r>
         <w:rPr>
           <w:rFonts w:ascii="Agency FB" w:hAnsi="Agency FB"/>
           <w:b/>
@@ -25811,6 +25994,32 @@
           <w:sz w:val="40"/>
           <w:szCs w:val="40"/>
           <w:u w:val="single"/>
+        </w:rPr>
+        <w:t xml:space="preserve">.     </w:t>
+      </w:r>
+      <w:r>
+        <w:rPr>
+          <w:rFonts w:ascii="Agency FB" w:hAnsi="Agency FB"/>
+          <w:b/>
+          <w:bCs/>
+          <w:sz w:val="40"/>
+          <w:szCs w:val="40"/>
+          <w:u w:val="single"/>
+        </w:rPr>
+        <w:t>Behavioral Analysis</w:t>
+      </w:r>
+    </w:p>
+    <w:p>
+      <w:pPr>
+        <w:bidi w:val="0"/>
+        <w:contextualSpacing/>
+        <w:rPr>
+          <w:rFonts w:ascii="Agency FB" w:hAnsi="Agency FB"/>
+          <w:b/>
+          <w:bCs/>
+          <w:sz w:val="40"/>
+          <w:szCs w:val="40"/>
+          <w:u w:val="single"/>
           <w:rtl/>
         </w:rPr>
       </w:pPr>
@@ -26213,6 +26422,7 @@
           <w:szCs w:val="40"/>
           <w:u w:val="single"/>
         </w:rPr>
+        <w:lastRenderedPageBreak/>
         <w:t xml:space="preserve">6.     </w:t>
       </w:r>
       <w:r>

</xml_diff>